<commit_message>
Updated for consolidated schema design
Signed-off-by: Eric Michel <ytfeldrawkcab@gmail.com>
</commit_message>
<xml_diff>
--- a/db/Questions.docx
+++ b/db/Questions.docx
@@ -79,6 +79,66 @@
         </w:numPr>
         <w:spacing w:after="0"/>
       </w:pPr>
+      <w:r>
+        <w:t>Should shirts be shipped on separate line items by PO or just combine and apply to the oldest PO first?</w:t>
+      </w:r>
+    </w:p>
+    <w:p>
+      <w:pPr>
+        <w:pStyle w:val="ListParagraph"/>
+        <w:numPr>
+          <w:ilvl w:val="0"/>
+          <w:numId w:val="1"/>
+        </w:numPr>
+        <w:spacing w:after="0"/>
+      </w:pPr>
+      <w:r>
+        <w:t>When knowing what cut order each shipment came from, is it important to know specific to the box when there is more than 1 cut order represented?</w:t>
+      </w:r>
+    </w:p>
+    <w:p>
+      <w:pPr>
+        <w:pStyle w:val="ListParagraph"/>
+        <w:numPr>
+          <w:ilvl w:val="0"/>
+          <w:numId w:val="1"/>
+        </w:numPr>
+        <w:spacing w:after="0"/>
+      </w:pPr>
+      <w:r>
+        <w:t>How do you handle quality at each stage?</w:t>
+      </w:r>
+    </w:p>
+    <w:p>
+      <w:pPr>
+        <w:pStyle w:val="ListParagraph"/>
+        <w:numPr>
+          <w:ilvl w:val="0"/>
+          <w:numId w:val="1"/>
+        </w:numPr>
+        <w:spacing w:after="0"/>
+      </w:pPr>
+      <w:r>
+        <w:t xml:space="preserve">Figure out way to handle color of </w:t>
+      </w:r>
+      <w:proofErr w:type="spellStart"/>
+      <w:r>
+        <w:t>shirtstyleSKUs</w:t>
+      </w:r>
+      <w:proofErr w:type="spellEnd"/>
+    </w:p>
+    <w:p>
+      <w:pPr>
+        <w:pStyle w:val="ListParagraph"/>
+        <w:numPr>
+          <w:ilvl w:val="0"/>
+          <w:numId w:val="1"/>
+        </w:numPr>
+        <w:spacing w:after="0"/>
+      </w:pPr>
+      <w:r>
+        <w:t>Are certain SKUs only allowed in certain colors?  How are colors limited?  By customer?  Is there just a separate SKU in the catalog for every color combo of every size of every style?</w:t>
+      </w:r>
     </w:p>
     <w:sectPr>
       <w:pgSz w:w="12240" w:h="15840"/>

</xml_diff>